<commit_message>
Push stand logo further right on mobile (-250px)
</commit_message>
<xml_diff>
--- a/templates/Content-Schedule-Template-v3-clean.docx
+++ b/templates/Content-Schedule-Template-v3-clean.docx
@@ -112,9 +112,11 @@
             </w:tcBorders>
           </w:tcPr>
           <w:p>
+            <w:proofErr w:type="spellStart"/>
             <w:r>
               <w:t>smoothiebarinfusions</w:t>
             </w:r>
+            <w:proofErr w:type="spellEnd"/>
           </w:p>
         </w:tc>
       </w:tr>
@@ -294,6 +296,7 @@
           <w:sz w:val="18"/>
           <w:szCs w:val="18"/>
         </w:rPr>
+        <w:lastRenderedPageBreak/>
         <w:t>SECTION 01</w:t>
       </w:r>
     </w:p>
@@ -338,7 +341,29 @@
           <w:sz w:val="20"/>
           <w:szCs w:val="20"/>
         </w:rPr>
-        <w:t>Type options: post, reel, highlight  |  Status options: Draft, Approved, Posted, Needs Revision</w:t>
+        <w:t xml:space="preserve">Type options: post, reel, </w:t>
+      </w:r>
+      <w:proofErr w:type="gramStart"/>
+      <w:r>
+        <w:rPr>
+          <w:i/>
+          <w:iCs/>
+          <w:color w:val="6B6B6B"/>
+          <w:sz w:val="20"/>
+          <w:szCs w:val="20"/>
+        </w:rPr>
+        <w:t>highlight  |</w:t>
+      </w:r>
+      <w:proofErr w:type="gramEnd"/>
+      <w:r>
+        <w:rPr>
+          <w:i/>
+          <w:iCs/>
+          <w:color w:val="6B6B6B"/>
+          <w:sz w:val="20"/>
+          <w:szCs w:val="20"/>
+        </w:rPr>
+        <w:t xml:space="preserve">  Status options: Draft, Approved, Posted, Needs Revision</w:t>
       </w:r>
     </w:p>
     <w:p>
@@ -365,15 +390,15 @@
         <w:tblLook w:val="04A0" w:firstRow="1" w:lastRow="0" w:firstColumn="1" w:lastColumn="0" w:noHBand="0" w:noVBand="1"/>
       </w:tblPr>
       <w:tblGrid>
-        <w:gridCol w:w="1278"/>
-        <w:gridCol w:w="671"/>
-        <w:gridCol w:w="932"/>
-        <w:gridCol w:w="691"/>
-        <w:gridCol w:w="849"/>
-        <w:gridCol w:w="545"/>
-        <w:gridCol w:w="911"/>
-        <w:gridCol w:w="2510"/>
-        <w:gridCol w:w="619"/>
+        <w:gridCol w:w="1102"/>
+        <w:gridCol w:w="595"/>
+        <w:gridCol w:w="814"/>
+        <w:gridCol w:w="875"/>
+        <w:gridCol w:w="1647"/>
+        <w:gridCol w:w="489"/>
+        <w:gridCol w:w="796"/>
+        <w:gridCol w:w="2137"/>
+        <w:gridCol w:w="551"/>
       </w:tblGrid>
       <w:tr>
         <w:tc>
@@ -723,52 +748,59 @@
             </w:tcMar>
             <w:hideMark/>
           </w:tcPr>
-          <w:p/>
-        </w:tc>
-        <w:tc>
-          <w:tcPr>
-            <w:tcW w:w="0" w:type="auto"/>
-            <w:tcBorders>
-              <w:top w:val="single" w:sz="8" w:space="0" w:color="000000"/>
-              <w:left w:val="single" w:sz="8" w:space="0" w:color="000000"/>
-              <w:bottom w:val="single" w:sz="8" w:space="0" w:color="000000"/>
-              <w:right w:val="single" w:sz="8" w:space="0" w:color="000000"/>
-            </w:tcBorders>
-            <w:tcMar>
-              <w:top w:w="100" w:type="dxa"/>
-              <w:left w:w="100" w:type="dxa"/>
-              <w:bottom w:w="100" w:type="dxa"/>
-              <w:right w:w="100" w:type="dxa"/>
-            </w:tcMar>
-            <w:hideMark/>
-          </w:tcPr>
-          <w:p>
-            <w:pPr>
-              <w:spacing w:after="150"/>
-            </w:pPr>
-          </w:p>
-        </w:tc>
-        <w:tc>
-          <w:tcPr>
-            <w:tcW w:w="0" w:type="auto"/>
-            <w:tcBorders>
-              <w:top w:val="single" w:sz="8" w:space="0" w:color="000000"/>
-              <w:left w:val="single" w:sz="8" w:space="0" w:color="000000"/>
-              <w:bottom w:val="single" w:sz="8" w:space="0" w:color="000000"/>
-              <w:right w:val="single" w:sz="8" w:space="0" w:color="000000"/>
-            </w:tcBorders>
-            <w:tcMar>
-              <w:top w:w="100" w:type="dxa"/>
-              <w:left w:w="100" w:type="dxa"/>
-              <w:bottom w:w="100" w:type="dxa"/>
-              <w:right w:w="100" w:type="dxa"/>
-            </w:tcMar>
-            <w:hideMark/>
-          </w:tcPr>
-          <w:p>
-            <w:pPr>
-              <w:spacing w:after="150"/>
-            </w:pPr>
+          <w:p>
+            <w:r>
+              <w:t>Sour Lemon OG × Pineapple Jack is one of those blends where the brightness, the tartness, and the tropical layers all intersect in a way that feels intentional...because it is.</w:t>
+            </w:r>
+          </w:p>
+        </w:tc>
+        <w:tc>
+          <w:tcPr>
+            <w:tcW w:w="0" w:type="auto"/>
+            <w:tcBorders>
+              <w:top w:val="single" w:sz="8" w:space="0" w:color="000000"/>
+              <w:left w:val="single" w:sz="8" w:space="0" w:color="000000"/>
+              <w:bottom w:val="single" w:sz="8" w:space="0" w:color="000000"/>
+              <w:right w:val="single" w:sz="8" w:space="0" w:color="000000"/>
+            </w:tcBorders>
+            <w:tcMar>
+              <w:top w:w="100" w:type="dxa"/>
+              <w:left w:w="100" w:type="dxa"/>
+              <w:bottom w:w="100" w:type="dxa"/>
+              <w:right w:w="100" w:type="dxa"/>
+            </w:tcMar>
+            <w:hideMark/>
+          </w:tcPr>
+          <w:p>
+            <w:pPr>
+              <w:spacing w:after="150"/>
+            </w:pPr>
+          </w:p>
+        </w:tc>
+        <w:tc>
+          <w:tcPr>
+            <w:tcW w:w="0" w:type="auto"/>
+            <w:tcBorders>
+              <w:top w:val="single" w:sz="8" w:space="0" w:color="000000"/>
+              <w:left w:val="single" w:sz="8" w:space="0" w:color="000000"/>
+              <w:bottom w:val="single" w:sz="8" w:space="0" w:color="000000"/>
+              <w:right w:val="single" w:sz="8" w:space="0" w:color="000000"/>
+            </w:tcBorders>
+            <w:tcMar>
+              <w:top w:w="100" w:type="dxa"/>
+              <w:left w:w="100" w:type="dxa"/>
+              <w:bottom w:w="100" w:type="dxa"/>
+              <w:right w:w="100" w:type="dxa"/>
+            </w:tcMar>
+            <w:hideMark/>
+          </w:tcPr>
+          <w:p>
+            <w:pPr>
+              <w:spacing w:after="150"/>
+            </w:pPr>
+            <w:r>
+              <w:t>Media TBD</w:t>
+            </w:r>
           </w:p>
         </w:tc>
         <w:tc>
@@ -850,8 +882,13 @@
               <w:t xml:space="preserve">BLEND Society: </w:t>
             </w:r>
             <w:r>
-              <w:t>The Student</w:t>
-            </w:r>
+              <w:t xml:space="preserve">The </w:t>
+            </w:r>
+            <w:proofErr w:type="gramStart"/>
+            <w:r>
+              <w:t>Student</w:t>
+            </w:r>
+            <w:proofErr w:type="gramEnd"/>
           </w:p>
         </w:tc>
         <w:tc>
@@ -923,7 +960,19 @@
             </w:tcMar>
             <w:hideMark/>
           </w:tcPr>
-          <w:p/>
+          <w:p>
+            <w:hyperlink r:id="rId8" w:history="1">
+              <w:r>
+                <w:rPr>
+                  <w:rStyle w:val="Hyperlink"/>
+                </w:rPr>
+                <w:t>study</w:t>
+              </w:r>
+            </w:hyperlink>
+            <w:r>
+              <w:t xml:space="preserve"> </w:t>
+            </w:r>
+          </w:p>
         </w:tc>
         <w:tc>
           <w:tcPr>
@@ -1148,26 +1197,81 @@
             </w:tcMar>
             <w:hideMark/>
           </w:tcPr>
+          <w:p>
+            <w:hyperlink r:id="rId9" w:history="1">
+              <w:r>
+                <w:rPr>
+                  <w:rStyle w:val="Hyperlink"/>
+                </w:rPr>
+                <w:t>pier2</w:t>
+              </w:r>
+            </w:hyperlink>
+          </w:p>
           <w:p/>
-        </w:tc>
-        <w:tc>
-          <w:tcPr>
-            <w:tcW w:w="0" w:type="auto"/>
-            <w:tcBorders>
-              <w:top w:val="single" w:sz="8" w:space="0" w:color="000000"/>
-              <w:left w:val="single" w:sz="8" w:space="0" w:color="000000"/>
-              <w:bottom w:val="single" w:sz="8" w:space="0" w:color="000000"/>
-              <w:right w:val="single" w:sz="8" w:space="0" w:color="000000"/>
-            </w:tcBorders>
-            <w:tcMar>
-              <w:top w:w="100" w:type="dxa"/>
-              <w:left w:w="100" w:type="dxa"/>
-              <w:bottom w:w="100" w:type="dxa"/>
-              <w:right w:w="100" w:type="dxa"/>
-            </w:tcMar>
-            <w:hideMark/>
-          </w:tcPr>
+          <w:p>
+            <w:hyperlink r:id="rId10" w:history="1">
+              <w:r>
+                <w:rPr>
+                  <w:rStyle w:val="Hyperlink"/>
+                </w:rPr>
+                <w:t>pier2-2</w:t>
+              </w:r>
+            </w:hyperlink>
+          </w:p>
           <w:p/>
+          <w:p>
+            <w:hyperlink r:id="rId11" w:history="1">
+              <w:proofErr w:type="gramStart"/>
+              <w:r>
+                <w:rPr>
+                  <w:rStyle w:val="Hyperlink"/>
+                </w:rPr>
+                <w:t>pier2</w:t>
+              </w:r>
+              <w:proofErr w:type="gramEnd"/>
+              <w:r>
+                <w:rPr>
+                  <w:rStyle w:val="Hyperlink"/>
+                </w:rPr>
+                <w:t>-3</w:t>
+              </w:r>
+            </w:hyperlink>
+            <w:r>
+              <w:t xml:space="preserve">   </w:t>
+            </w:r>
+          </w:p>
+        </w:tc>
+        <w:tc>
+          <w:tcPr>
+            <w:tcW w:w="0" w:type="auto"/>
+            <w:tcBorders>
+              <w:top w:val="single" w:sz="8" w:space="0" w:color="000000"/>
+              <w:left w:val="single" w:sz="8" w:space="0" w:color="000000"/>
+              <w:bottom w:val="single" w:sz="8" w:space="0" w:color="000000"/>
+              <w:right w:val="single" w:sz="8" w:space="0" w:color="000000"/>
+            </w:tcBorders>
+            <w:tcMar>
+              <w:top w:w="100" w:type="dxa"/>
+              <w:left w:w="100" w:type="dxa"/>
+              <w:bottom w:w="100" w:type="dxa"/>
+              <w:right w:w="100" w:type="dxa"/>
+            </w:tcMar>
+            <w:hideMark/>
+          </w:tcPr>
+          <w:p>
+            <w:r>
+              <w:t xml:space="preserve">We don't pass judgement, just the vape. </w:t>
+            </w:r>
+            <w:r>
+              <w:rPr>
+                <w:rFonts w:ascii="Segoe UI Emoji" w:hAnsi="Segoe UI Emoji" w:cs="Segoe UI Emoji"/>
+              </w:rPr>
+              <w:t>💯</w:t>
+            </w:r>
+            <w:r>
+              <w:br/>
+            </w:r>
+          </w:p>
         </w:tc>
         <w:tc>
           <w:tcPr>
@@ -1293,9 +1397,11 @@
             <w:pPr>
               <w:spacing w:after="150"/>
             </w:pPr>
+            <w:proofErr w:type="spellStart"/>
             <w:r>
               <w:t>SmoothiEdu</w:t>
             </w:r>
+            <w:proofErr w:type="spellEnd"/>
             <w:r>
               <w:t>:</w:t>
             </w:r>
@@ -1403,6 +1509,16 @@
             </w:tcMar>
             <w:hideMark/>
           </w:tcPr>
+          <w:p/>
+          <w:p/>
+          <w:p/>
+          <w:p/>
+          <w:p/>
+          <w:p/>
+          <w:p/>
+          <w:p/>
+          <w:p/>
+          <w:p/>
           <w:p/>
         </w:tc>
         <w:tc>
@@ -1530,6 +1646,7 @@
               <w:spacing w:after="150"/>
             </w:pPr>
             <w:r>
+              <w:lastRenderedPageBreak/>
               <w:t>W</w:t>
             </w:r>
             <w:r>
@@ -1628,6 +1745,11 @@
             </w:tcMar>
             <w:hideMark/>
           </w:tcPr>
+          <w:p>
+            <w:r>
+              <w:t>Cherry fizz meets soda clarity. Built to feel bubbly, refreshing, and layered.</w:t>
+            </w:r>
+          </w:p>
           <w:p/>
         </w:tc>
         <w:tc>
@@ -1831,243 +1953,271 @@
             </w:tcMar>
             <w:hideMark/>
           </w:tcPr>
-          <w:p/>
-        </w:tc>
-        <w:tc>
-          <w:tcPr>
-            <w:tcW w:w="0" w:type="auto"/>
-            <w:tcBorders>
-              <w:top w:val="single" w:sz="8" w:space="0" w:color="000000"/>
-              <w:left w:val="single" w:sz="8" w:space="0" w:color="000000"/>
-              <w:bottom w:val="single" w:sz="8" w:space="0" w:color="000000"/>
-              <w:right w:val="single" w:sz="8" w:space="0" w:color="000000"/>
-            </w:tcBorders>
-            <w:tcMar>
-              <w:top w:w="100" w:type="dxa"/>
-              <w:left w:w="100" w:type="dxa"/>
-              <w:bottom w:w="100" w:type="dxa"/>
-              <w:right w:w="100" w:type="dxa"/>
-            </w:tcMar>
-            <w:hideMark/>
-          </w:tcPr>
-          <w:p/>
-        </w:tc>
-        <w:tc>
-          <w:tcPr>
-            <w:tcW w:w="0" w:type="auto"/>
-            <w:tcBorders>
-              <w:top w:val="single" w:sz="8" w:space="0" w:color="000000"/>
-              <w:left w:val="single" w:sz="8" w:space="0" w:color="000000"/>
-              <w:bottom w:val="single" w:sz="8" w:space="0" w:color="000000"/>
-              <w:right w:val="single" w:sz="8" w:space="0" w:color="000000"/>
-            </w:tcBorders>
-            <w:tcMar>
-              <w:top w:w="100" w:type="dxa"/>
-              <w:left w:w="100" w:type="dxa"/>
-              <w:bottom w:w="100" w:type="dxa"/>
-              <w:right w:w="100" w:type="dxa"/>
-            </w:tcMar>
-            <w:hideMark/>
-          </w:tcPr>
-          <w:p>
-            <w:pPr>
-              <w:spacing w:after="150"/>
-            </w:pPr>
-          </w:p>
-        </w:tc>
-        <w:tc>
-          <w:tcPr>
-            <w:tcW w:w="0" w:type="auto"/>
-            <w:tcBorders>
-              <w:top w:val="single" w:sz="8" w:space="0" w:color="000000"/>
-              <w:left w:val="single" w:sz="8" w:space="0" w:color="000000"/>
-              <w:bottom w:val="single" w:sz="8" w:space="0" w:color="000000"/>
-              <w:right w:val="single" w:sz="8" w:space="0" w:color="000000"/>
-            </w:tcBorders>
-            <w:tcMar>
-              <w:top w:w="100" w:type="dxa"/>
-              <w:left w:w="100" w:type="dxa"/>
-              <w:bottom w:w="100" w:type="dxa"/>
-              <w:right w:w="100" w:type="dxa"/>
-            </w:tcMar>
-            <w:hideMark/>
-          </w:tcPr>
-          <w:p>
-            <w:pPr>
-              <w:spacing w:after="150"/>
-            </w:pPr>
-          </w:p>
-        </w:tc>
-        <w:tc>
-          <w:tcPr>
-            <w:tcW w:w="0" w:type="auto"/>
-            <w:tcBorders>
-              <w:top w:val="single" w:sz="8" w:space="0" w:color="000000"/>
-              <w:left w:val="single" w:sz="8" w:space="0" w:color="000000"/>
-              <w:bottom w:val="single" w:sz="8" w:space="0" w:color="000000"/>
-              <w:right w:val="single" w:sz="8" w:space="0" w:color="000000"/>
-            </w:tcBorders>
-            <w:tcMar>
-              <w:top w:w="100" w:type="dxa"/>
-              <w:left w:w="100" w:type="dxa"/>
-              <w:bottom w:w="100" w:type="dxa"/>
-              <w:right w:w="100" w:type="dxa"/>
-            </w:tcMar>
-            <w:hideMark/>
-          </w:tcPr>
-          <w:p>
-            <w:pPr>
-              <w:spacing w:after="150"/>
-            </w:pPr>
-            <w:r>
-              <w:t>#smoothiebar #blend2 #whatsyourblend</w:t>
-            </w:r>
-          </w:p>
-        </w:tc>
-        <w:tc>
-          <w:tcPr>
-            <w:tcW w:w="0" w:type="auto"/>
-            <w:tcBorders>
-              <w:top w:val="single" w:sz="8" w:space="0" w:color="000000"/>
-              <w:left w:val="single" w:sz="8" w:space="0" w:color="000000"/>
-              <w:bottom w:val="single" w:sz="8" w:space="0" w:color="000000"/>
-              <w:right w:val="single" w:sz="8" w:space="0" w:color="000000"/>
-            </w:tcBorders>
-            <w:tcMar>
-              <w:top w:w="100" w:type="dxa"/>
-              <w:left w:w="100" w:type="dxa"/>
-              <w:bottom w:w="100" w:type="dxa"/>
-              <w:right w:w="100" w:type="dxa"/>
-            </w:tcMar>
-            <w:hideMark/>
-          </w:tcPr>
-          <w:p>
-            <w:pPr>
-              <w:spacing w:after="150"/>
-            </w:pPr>
-            <w:r>
-              <w:t>Reel</w:t>
-            </w:r>
-          </w:p>
-        </w:tc>
-      </w:tr>
-      <w:tr>
-        <w:tc>
-          <w:tcPr>
-            <w:tcW w:w="0" w:type="auto"/>
-            <w:tcBorders>
-              <w:top w:val="single" w:sz="8" w:space="0" w:color="000000"/>
-              <w:left w:val="single" w:sz="8" w:space="0" w:color="000000"/>
-              <w:bottom w:val="single" w:sz="8" w:space="0" w:color="000000"/>
-              <w:right w:val="single" w:sz="8" w:space="0" w:color="000000"/>
-            </w:tcBorders>
-            <w:tcMar>
-              <w:top w:w="100" w:type="dxa"/>
-              <w:left w:w="100" w:type="dxa"/>
-              <w:bottom w:w="100" w:type="dxa"/>
-              <w:right w:w="100" w:type="dxa"/>
-            </w:tcMar>
-            <w:hideMark/>
-          </w:tcPr>
-          <w:p>
-            <w:pPr>
-              <w:spacing w:after="150"/>
-            </w:pPr>
-            <w:r>
-              <w:t>Pier</w:t>
-            </w:r>
-            <w:r>
-              <w:t xml:space="preserve"> Photoshoot</w:t>
-            </w:r>
-            <w:r>
-              <w:t xml:space="preserve"> #3</w:t>
-            </w:r>
-          </w:p>
-        </w:tc>
-        <w:tc>
-          <w:tcPr>
-            <w:tcW w:w="0" w:type="auto"/>
-            <w:tcBorders>
-              <w:top w:val="single" w:sz="8" w:space="0" w:color="000000"/>
-              <w:left w:val="single" w:sz="8" w:space="0" w:color="000000"/>
-              <w:bottom w:val="single" w:sz="8" w:space="0" w:color="000000"/>
-              <w:right w:val="single" w:sz="8" w:space="0" w:color="000000"/>
-            </w:tcBorders>
-            <w:tcMar>
-              <w:top w:w="100" w:type="dxa"/>
-              <w:left w:w="100" w:type="dxa"/>
-              <w:bottom w:w="100" w:type="dxa"/>
-              <w:right w:w="100" w:type="dxa"/>
-            </w:tcMar>
-            <w:hideMark/>
-          </w:tcPr>
-          <w:p>
-            <w:pPr>
-              <w:spacing w:after="150"/>
-            </w:pPr>
-            <w:r>
-              <w:t>12/</w:t>
-            </w:r>
-            <w:r>
-              <w:t>25</w:t>
-            </w:r>
-          </w:p>
-        </w:tc>
-        <w:tc>
-          <w:tcPr>
-            <w:tcW w:w="0" w:type="auto"/>
-            <w:tcBorders>
-              <w:top w:val="single" w:sz="8" w:space="0" w:color="000000"/>
-              <w:left w:val="single" w:sz="8" w:space="0" w:color="000000"/>
-              <w:bottom w:val="single" w:sz="8" w:space="0" w:color="000000"/>
-              <w:right w:val="single" w:sz="8" w:space="0" w:color="000000"/>
-            </w:tcBorders>
-            <w:tcMar>
-              <w:top w:w="100" w:type="dxa"/>
-              <w:left w:w="100" w:type="dxa"/>
-              <w:bottom w:w="100" w:type="dxa"/>
-              <w:right w:w="100" w:type="dxa"/>
-            </w:tcMar>
-            <w:hideMark/>
-          </w:tcPr>
-          <w:p>
-            <w:pPr>
-              <w:spacing w:after="150"/>
-            </w:pPr>
-            <w:r>
-              <w:t>11:00am</w:t>
-            </w:r>
-          </w:p>
-        </w:tc>
-        <w:tc>
-          <w:tcPr>
-            <w:tcW w:w="0" w:type="auto"/>
-            <w:tcBorders>
-              <w:top w:val="single" w:sz="8" w:space="0" w:color="000000"/>
-              <w:left w:val="single" w:sz="8" w:space="0" w:color="000000"/>
-              <w:bottom w:val="single" w:sz="8" w:space="0" w:color="000000"/>
-              <w:right w:val="single" w:sz="8" w:space="0" w:color="000000"/>
-            </w:tcBorders>
-            <w:tcMar>
-              <w:top w:w="100" w:type="dxa"/>
-              <w:left w:w="100" w:type="dxa"/>
-              <w:bottom w:w="100" w:type="dxa"/>
-              <w:right w:w="100" w:type="dxa"/>
-            </w:tcMar>
-            <w:hideMark/>
-          </w:tcPr>
-          <w:p>
-            <w:hyperlink r:id="rId8" w:history="1">
+          <w:p>
+            <w:hyperlink r:id="rId12" w:history="1">
               <w:r>
                 <w:rPr>
                   <w:rStyle w:val="Hyperlink"/>
                 </w:rPr>
-                <w:t>pic-1</w:t>
+                <w:t>Dunk</w:t>
               </w:r>
             </w:hyperlink>
-          </w:p>
-          <w:p>
-            <w:hyperlink r:id="rId9" w:history="1">
+            <w:r>
+              <w:t xml:space="preserve"> </w:t>
+            </w:r>
+          </w:p>
+        </w:tc>
+        <w:tc>
+          <w:tcPr>
+            <w:tcW w:w="0" w:type="auto"/>
+            <w:tcBorders>
+              <w:top w:val="single" w:sz="8" w:space="0" w:color="000000"/>
+              <w:left w:val="single" w:sz="8" w:space="0" w:color="000000"/>
+              <w:bottom w:val="single" w:sz="8" w:space="0" w:color="000000"/>
+              <w:right w:val="single" w:sz="8" w:space="0" w:color="000000"/>
+            </w:tcBorders>
+            <w:tcMar>
+              <w:top w:w="100" w:type="dxa"/>
+              <w:left w:w="100" w:type="dxa"/>
+              <w:bottom w:w="100" w:type="dxa"/>
+              <w:right w:w="100" w:type="dxa"/>
+            </w:tcMar>
+            <w:hideMark/>
+          </w:tcPr>
+          <w:p>
+            <w:r>
+              <w:t>The sky is the limit. Smoothie Bar will always take you higher!</w:t>
+            </w:r>
+          </w:p>
+        </w:tc>
+        <w:tc>
+          <w:tcPr>
+            <w:tcW w:w="0" w:type="auto"/>
+            <w:tcBorders>
+              <w:top w:val="single" w:sz="8" w:space="0" w:color="000000"/>
+              <w:left w:val="single" w:sz="8" w:space="0" w:color="000000"/>
+              <w:bottom w:val="single" w:sz="8" w:space="0" w:color="000000"/>
+              <w:right w:val="single" w:sz="8" w:space="0" w:color="000000"/>
+            </w:tcBorders>
+            <w:tcMar>
+              <w:top w:w="100" w:type="dxa"/>
+              <w:left w:w="100" w:type="dxa"/>
+              <w:bottom w:w="100" w:type="dxa"/>
+              <w:right w:w="100" w:type="dxa"/>
+            </w:tcMar>
+            <w:hideMark/>
+          </w:tcPr>
+          <w:p>
+            <w:pPr>
+              <w:spacing w:after="150"/>
+            </w:pPr>
+          </w:p>
+        </w:tc>
+        <w:tc>
+          <w:tcPr>
+            <w:tcW w:w="0" w:type="auto"/>
+            <w:tcBorders>
+              <w:top w:val="single" w:sz="8" w:space="0" w:color="000000"/>
+              <w:left w:val="single" w:sz="8" w:space="0" w:color="000000"/>
+              <w:bottom w:val="single" w:sz="8" w:space="0" w:color="000000"/>
+              <w:right w:val="single" w:sz="8" w:space="0" w:color="000000"/>
+            </w:tcBorders>
+            <w:tcMar>
+              <w:top w:w="100" w:type="dxa"/>
+              <w:left w:w="100" w:type="dxa"/>
+              <w:bottom w:w="100" w:type="dxa"/>
+              <w:right w:w="100" w:type="dxa"/>
+            </w:tcMar>
+            <w:hideMark/>
+          </w:tcPr>
+          <w:p>
+            <w:pPr>
+              <w:spacing w:after="150"/>
+            </w:pPr>
+          </w:p>
+        </w:tc>
+        <w:tc>
+          <w:tcPr>
+            <w:tcW w:w="0" w:type="auto"/>
+            <w:tcBorders>
+              <w:top w:val="single" w:sz="8" w:space="0" w:color="000000"/>
+              <w:left w:val="single" w:sz="8" w:space="0" w:color="000000"/>
+              <w:bottom w:val="single" w:sz="8" w:space="0" w:color="000000"/>
+              <w:right w:val="single" w:sz="8" w:space="0" w:color="000000"/>
+            </w:tcBorders>
+            <w:tcMar>
+              <w:top w:w="100" w:type="dxa"/>
+              <w:left w:w="100" w:type="dxa"/>
+              <w:bottom w:w="100" w:type="dxa"/>
+              <w:right w:w="100" w:type="dxa"/>
+            </w:tcMar>
+            <w:hideMark/>
+          </w:tcPr>
+          <w:p>
+            <w:pPr>
+              <w:spacing w:after="150"/>
+            </w:pPr>
+            <w:r>
+              <w:t>#smoothiebar #blend2 #whatsyourblend</w:t>
+            </w:r>
+          </w:p>
+        </w:tc>
+        <w:tc>
+          <w:tcPr>
+            <w:tcW w:w="0" w:type="auto"/>
+            <w:tcBorders>
+              <w:top w:val="single" w:sz="8" w:space="0" w:color="000000"/>
+              <w:left w:val="single" w:sz="8" w:space="0" w:color="000000"/>
+              <w:bottom w:val="single" w:sz="8" w:space="0" w:color="000000"/>
+              <w:right w:val="single" w:sz="8" w:space="0" w:color="000000"/>
+            </w:tcBorders>
+            <w:tcMar>
+              <w:top w:w="100" w:type="dxa"/>
+              <w:left w:w="100" w:type="dxa"/>
+              <w:bottom w:w="100" w:type="dxa"/>
+              <w:right w:w="100" w:type="dxa"/>
+            </w:tcMar>
+            <w:hideMark/>
+          </w:tcPr>
+          <w:p>
+            <w:pPr>
+              <w:spacing w:after="150"/>
+            </w:pPr>
+            <w:r>
+              <w:t>Reel</w:t>
+            </w:r>
+          </w:p>
+        </w:tc>
+      </w:tr>
+      <w:tr>
+        <w:tc>
+          <w:tcPr>
+            <w:tcW w:w="0" w:type="auto"/>
+            <w:tcBorders>
+              <w:top w:val="single" w:sz="8" w:space="0" w:color="000000"/>
+              <w:left w:val="single" w:sz="8" w:space="0" w:color="000000"/>
+              <w:bottom w:val="single" w:sz="8" w:space="0" w:color="000000"/>
+              <w:right w:val="single" w:sz="8" w:space="0" w:color="000000"/>
+            </w:tcBorders>
+            <w:tcMar>
+              <w:top w:w="100" w:type="dxa"/>
+              <w:left w:w="100" w:type="dxa"/>
+              <w:bottom w:w="100" w:type="dxa"/>
+              <w:right w:w="100" w:type="dxa"/>
+            </w:tcMar>
+            <w:hideMark/>
+          </w:tcPr>
+          <w:p>
+            <w:pPr>
+              <w:spacing w:after="150"/>
+            </w:pPr>
+            <w:r>
+              <w:t>Pier</w:t>
+            </w:r>
+            <w:r>
+              <w:t xml:space="preserve"> Photoshoot</w:t>
+            </w:r>
+            <w:r>
+              <w:t xml:space="preserve"> #3</w:t>
+            </w:r>
+          </w:p>
+        </w:tc>
+        <w:tc>
+          <w:tcPr>
+            <w:tcW w:w="0" w:type="auto"/>
+            <w:tcBorders>
+              <w:top w:val="single" w:sz="8" w:space="0" w:color="000000"/>
+              <w:left w:val="single" w:sz="8" w:space="0" w:color="000000"/>
+              <w:bottom w:val="single" w:sz="8" w:space="0" w:color="000000"/>
+              <w:right w:val="single" w:sz="8" w:space="0" w:color="000000"/>
+            </w:tcBorders>
+            <w:tcMar>
+              <w:top w:w="100" w:type="dxa"/>
+              <w:left w:w="100" w:type="dxa"/>
+              <w:bottom w:w="100" w:type="dxa"/>
+              <w:right w:w="100" w:type="dxa"/>
+            </w:tcMar>
+            <w:hideMark/>
+          </w:tcPr>
+          <w:p>
+            <w:pPr>
+              <w:spacing w:after="150"/>
+            </w:pPr>
+            <w:r>
+              <w:t>12/</w:t>
+            </w:r>
+            <w:r>
+              <w:t>25</w:t>
+            </w:r>
+          </w:p>
+        </w:tc>
+        <w:tc>
+          <w:tcPr>
+            <w:tcW w:w="0" w:type="auto"/>
+            <w:tcBorders>
+              <w:top w:val="single" w:sz="8" w:space="0" w:color="000000"/>
+              <w:left w:val="single" w:sz="8" w:space="0" w:color="000000"/>
+              <w:bottom w:val="single" w:sz="8" w:space="0" w:color="000000"/>
+              <w:right w:val="single" w:sz="8" w:space="0" w:color="000000"/>
+            </w:tcBorders>
+            <w:tcMar>
+              <w:top w:w="100" w:type="dxa"/>
+              <w:left w:w="100" w:type="dxa"/>
+              <w:bottom w:w="100" w:type="dxa"/>
+              <w:right w:w="100" w:type="dxa"/>
+            </w:tcMar>
+            <w:hideMark/>
+          </w:tcPr>
+          <w:p>
+            <w:pPr>
+              <w:spacing w:after="150"/>
+            </w:pPr>
+            <w:r>
+              <w:t>11:00am</w:t>
+            </w:r>
+          </w:p>
+        </w:tc>
+        <w:tc>
+          <w:tcPr>
+            <w:tcW w:w="0" w:type="auto"/>
+            <w:tcBorders>
+              <w:top w:val="single" w:sz="8" w:space="0" w:color="000000"/>
+              <w:left w:val="single" w:sz="8" w:space="0" w:color="000000"/>
+              <w:bottom w:val="single" w:sz="8" w:space="0" w:color="000000"/>
+              <w:right w:val="single" w:sz="8" w:space="0" w:color="000000"/>
+            </w:tcBorders>
+            <w:tcMar>
+              <w:top w:w="100" w:type="dxa"/>
+              <w:left w:w="100" w:type="dxa"/>
+              <w:bottom w:w="100" w:type="dxa"/>
+              <w:right w:w="100" w:type="dxa"/>
+            </w:tcMar>
+            <w:hideMark/>
+          </w:tcPr>
+          <w:p>
+            <w:hyperlink r:id="rId13" w:history="1">
+              <w:r>
+                <w:rPr>
+                  <w:rStyle w:val="Hyperlink"/>
+                </w:rPr>
+                <w:t>pi</w:t>
+              </w:r>
+              <w:r>
+                <w:rPr>
+                  <w:rStyle w:val="Hyperlink"/>
+                </w:rPr>
+                <w:t>c</w:t>
+              </w:r>
+              <w:r>
+                <w:rPr>
+                  <w:rStyle w:val="Hyperlink"/>
+                </w:rPr>
+                <w:t>-1</w:t>
+              </w:r>
+            </w:hyperlink>
+          </w:p>
+          <w:p>
+            <w:hyperlink r:id="rId14" w:history="1">
               <w:r>
                 <w:rPr>
                   <w:rStyle w:val="Hyperlink"/>
@@ -2077,7 +2227,7 @@
             </w:hyperlink>
           </w:p>
           <w:p>
-            <w:hyperlink r:id="rId10" w:history="1">
+            <w:hyperlink r:id="rId15" w:history="1">
               <w:r>
                 <w:rPr>
                   <w:rStyle w:val="Hyperlink"/>
@@ -2104,7 +2254,26 @@
             </w:tcMar>
             <w:hideMark/>
           </w:tcPr>
-          <w:p/>
+          <w:p>
+            <w:r>
+              <w:t xml:space="preserve">The sight of ocean waves, the sound of seagulls, and the taste of Smoothie Bar Blend. That's our idea of paradise! </w:t>
+            </w:r>
+            <w:r>
+              <w:rPr>
+                <w:rFonts w:ascii="Segoe UI Emoji" w:hAnsi="Segoe UI Emoji" w:cs="Segoe UI Emoji"/>
+              </w:rPr>
+              <w:t>👌</w:t>
+            </w:r>
+            <w:r>
+              <w:t xml:space="preserve"> </w:t>
+            </w:r>
+            <w:r>
+              <w:rPr>
+                <w:rFonts w:ascii="Segoe UI Emoji" w:hAnsi="Segoe UI Emoji" w:cs="Segoe UI Emoji"/>
+              </w:rPr>
+              <w:t>🌊🎡🌊</w:t>
+            </w:r>
+          </w:p>
         </w:tc>
         <w:tc>
           <w:tcPr>
@@ -2227,9 +2396,11 @@
             <w:pPr>
               <w:spacing w:after="150"/>
             </w:pPr>
+            <w:proofErr w:type="spellStart"/>
             <w:r>
               <w:t>SmoothiEdu</w:t>
             </w:r>
+            <w:proofErr w:type="spellEnd"/>
           </w:p>
         </w:tc>
         <w:tc>
@@ -2771,26 +2942,42 @@
             </w:tcMar>
             <w:hideMark/>
           </w:tcPr>
-          <w:p/>
-        </w:tc>
-        <w:tc>
-          <w:tcPr>
-            <w:tcW w:w="0" w:type="auto"/>
-            <w:tcBorders>
-              <w:top w:val="single" w:sz="8" w:space="0" w:color="000000"/>
-              <w:left w:val="single" w:sz="8" w:space="0" w:color="000000"/>
-              <w:bottom w:val="single" w:sz="8" w:space="0" w:color="000000"/>
-              <w:right w:val="single" w:sz="8" w:space="0" w:color="000000"/>
-            </w:tcBorders>
-            <w:tcMar>
-              <w:top w:w="100" w:type="dxa"/>
-              <w:left w:w="100" w:type="dxa"/>
-              <w:bottom w:w="100" w:type="dxa"/>
-              <w:right w:w="100" w:type="dxa"/>
-            </w:tcMar>
-            <w:hideMark/>
-          </w:tcPr>
-          <w:p/>
+          <w:p>
+            <w:hyperlink r:id="rId16" w:history="1">
+              <w:r>
+                <w:rPr>
+                  <w:rStyle w:val="Hyperlink"/>
+                </w:rPr>
+                <w:t>3green</w:t>
+              </w:r>
+            </w:hyperlink>
+            <w:r>
+              <w:t xml:space="preserve"> </w:t>
+            </w:r>
+          </w:p>
+        </w:tc>
+        <w:tc>
+          <w:tcPr>
+            <w:tcW w:w="0" w:type="auto"/>
+            <w:tcBorders>
+              <w:top w:val="single" w:sz="8" w:space="0" w:color="000000"/>
+              <w:left w:val="single" w:sz="8" w:space="0" w:color="000000"/>
+              <w:bottom w:val="single" w:sz="8" w:space="0" w:color="000000"/>
+              <w:right w:val="single" w:sz="8" w:space="0" w:color="000000"/>
+            </w:tcBorders>
+            <w:tcMar>
+              <w:top w:w="100" w:type="dxa"/>
+              <w:left w:w="100" w:type="dxa"/>
+              <w:bottom w:w="100" w:type="dxa"/>
+              <w:right w:w="100" w:type="dxa"/>
+            </w:tcMar>
+            <w:hideMark/>
+          </w:tcPr>
+          <w:p>
+            <w:r>
+              <w:t>Our New Years resolution? Continue providing you with the best blends!</w:t>
+            </w:r>
+          </w:p>
         </w:tc>
         <w:tc>
           <w:tcPr>
@@ -2996,26 +3183,52 @@
             </w:tcMar>
             <w:hideMark/>
           </w:tcPr>
-          <w:p/>
-        </w:tc>
-        <w:tc>
-          <w:tcPr>
-            <w:tcW w:w="0" w:type="auto"/>
-            <w:tcBorders>
-              <w:top w:val="single" w:sz="8" w:space="0" w:color="000000"/>
-              <w:left w:val="single" w:sz="8" w:space="0" w:color="000000"/>
-              <w:bottom w:val="single" w:sz="8" w:space="0" w:color="000000"/>
-              <w:right w:val="single" w:sz="8" w:space="0" w:color="000000"/>
-            </w:tcBorders>
-            <w:tcMar>
-              <w:top w:w="100" w:type="dxa"/>
-              <w:left w:w="100" w:type="dxa"/>
-              <w:bottom w:w="100" w:type="dxa"/>
-              <w:right w:w="100" w:type="dxa"/>
-            </w:tcMar>
-            <w:hideMark/>
-          </w:tcPr>
-          <w:p/>
+          <w:p>
+            <w:hyperlink r:id="rId17" w:history="1">
+              <w:proofErr w:type="spellStart"/>
+              <w:r>
+                <w:rPr>
+                  <w:rStyle w:val="Hyperlink"/>
+                </w:rPr>
+                <w:t>faveplace</w:t>
+              </w:r>
+              <w:proofErr w:type="spellEnd"/>
+            </w:hyperlink>
+            <w:r>
+              <w:t xml:space="preserve"> </w:t>
+            </w:r>
+          </w:p>
+        </w:tc>
+        <w:tc>
+          <w:tcPr>
+            <w:tcW w:w="0" w:type="auto"/>
+            <w:tcBorders>
+              <w:top w:val="single" w:sz="8" w:space="0" w:color="000000"/>
+              <w:left w:val="single" w:sz="8" w:space="0" w:color="000000"/>
+              <w:bottom w:val="single" w:sz="8" w:space="0" w:color="000000"/>
+              <w:right w:val="single" w:sz="8" w:space="0" w:color="000000"/>
+            </w:tcBorders>
+            <w:tcMar>
+              <w:top w:w="100" w:type="dxa"/>
+              <w:left w:w="100" w:type="dxa"/>
+              <w:bottom w:w="100" w:type="dxa"/>
+              <w:right w:w="100" w:type="dxa"/>
+            </w:tcMar>
+            <w:hideMark/>
+          </w:tcPr>
+          <w:p>
+            <w:r>
+              <w:t xml:space="preserve">A moment of </w:t>
+            </w:r>
+            <w:proofErr w:type="spellStart"/>
+            <w:r>
+              <w:t>zen</w:t>
+            </w:r>
+            <w:proofErr w:type="spellEnd"/>
+            <w:r>
+              <w:t xml:space="preserve"> on demand</w:t>
+            </w:r>
+          </w:p>
         </w:tc>
         <w:tc>
           <w:tcPr>
@@ -3227,26 +3440,48 @@
             </w:tcMar>
             <w:hideMark/>
           </w:tcPr>
-          <w:p/>
-        </w:tc>
-        <w:tc>
-          <w:tcPr>
-            <w:tcW w:w="0" w:type="auto"/>
-            <w:tcBorders>
-              <w:top w:val="single" w:sz="8" w:space="0" w:color="000000"/>
-              <w:left w:val="single" w:sz="8" w:space="0" w:color="000000"/>
-              <w:bottom w:val="single" w:sz="8" w:space="0" w:color="000000"/>
-              <w:right w:val="single" w:sz="8" w:space="0" w:color="000000"/>
-            </w:tcBorders>
-            <w:tcMar>
-              <w:top w:w="100" w:type="dxa"/>
-              <w:left w:w="100" w:type="dxa"/>
-              <w:bottom w:w="100" w:type="dxa"/>
-              <w:right w:w="100" w:type="dxa"/>
-            </w:tcMar>
-            <w:hideMark/>
-          </w:tcPr>
-          <w:p/>
+          <w:p>
+            <w:hyperlink r:id="rId18" w:history="1">
+              <w:r>
+                <w:rPr>
+                  <w:rStyle w:val="Hyperlink"/>
+                </w:rPr>
+                <w:t>render</w:t>
+              </w:r>
+            </w:hyperlink>
+            <w:r>
+              <w:t xml:space="preserve"> </w:t>
+            </w:r>
+          </w:p>
+        </w:tc>
+        <w:tc>
+          <w:tcPr>
+            <w:tcW w:w="0" w:type="auto"/>
+            <w:tcBorders>
+              <w:top w:val="single" w:sz="8" w:space="0" w:color="000000"/>
+              <w:left w:val="single" w:sz="8" w:space="0" w:color="000000"/>
+              <w:bottom w:val="single" w:sz="8" w:space="0" w:color="000000"/>
+              <w:right w:val="single" w:sz="8" w:space="0" w:color="000000"/>
+            </w:tcBorders>
+            <w:tcMar>
+              <w:top w:w="100" w:type="dxa"/>
+              <w:left w:w="100" w:type="dxa"/>
+              <w:bottom w:w="100" w:type="dxa"/>
+              <w:right w:w="100" w:type="dxa"/>
+            </w:tcMar>
+            <w:hideMark/>
+          </w:tcPr>
+          <w:p>
+            <w:r>
+              <w:t>A C</w:t>
+            </w:r>
+            <w:r>
+              <w:t>ornucopia</w:t>
+            </w:r>
+            <w:r>
+              <w:t xml:space="preserve"> of delicious blends</w:t>
+            </w:r>
+          </w:p>
         </w:tc>
         <w:tc>
           <w:tcPr>
@@ -3373,6 +3608,7 @@
               <w:spacing w:after="150"/>
             </w:pPr>
             <w:r>
+              <w:lastRenderedPageBreak/>
               <w:t>Xmas Post</w:t>
             </w:r>
             <w:r>
@@ -3845,6 +4081,7 @@
             <w:pPr>
               <w:spacing w:after="150"/>
             </w:pPr>
+            <w:proofErr w:type="spellStart"/>
             <w:r>
               <w:t>Smoothi</w:t>
             </w:r>
@@ -3854,6 +4091,7 @@
             <w:r>
               <w:t>du</w:t>
             </w:r>
+            <w:proofErr w:type="spellEnd"/>
           </w:p>
         </w:tc>
         <w:tc>
@@ -4159,26 +4397,44 @@
             </w:tcMar>
             <w:hideMark/>
           </w:tcPr>
-          <w:p/>
-        </w:tc>
-        <w:tc>
-          <w:tcPr>
-            <w:tcW w:w="0" w:type="auto"/>
-            <w:tcBorders>
-              <w:top w:val="single" w:sz="8" w:space="0" w:color="000000"/>
-              <w:left w:val="single" w:sz="8" w:space="0" w:color="000000"/>
-              <w:bottom w:val="single" w:sz="8" w:space="0" w:color="000000"/>
-              <w:right w:val="single" w:sz="8" w:space="0" w:color="000000"/>
-            </w:tcBorders>
-            <w:tcMar>
-              <w:top w:w="100" w:type="dxa"/>
-              <w:left w:w="100" w:type="dxa"/>
-              <w:bottom w:w="100" w:type="dxa"/>
-              <w:right w:w="100" w:type="dxa"/>
-            </w:tcMar>
-            <w:hideMark/>
-          </w:tcPr>
-          <w:p/>
+          <w:p>
+            <w:hyperlink r:id="rId19" w:history="1">
+              <w:proofErr w:type="spellStart"/>
+              <w:r>
+                <w:rPr>
+                  <w:rStyle w:val="Hyperlink"/>
+                </w:rPr>
+                <w:t>pierchill</w:t>
+              </w:r>
+              <w:proofErr w:type="spellEnd"/>
+            </w:hyperlink>
+            <w:r>
+              <w:t xml:space="preserve"> </w:t>
+            </w:r>
+          </w:p>
+        </w:tc>
+        <w:tc>
+          <w:tcPr>
+            <w:tcW w:w="0" w:type="auto"/>
+            <w:tcBorders>
+              <w:top w:val="single" w:sz="8" w:space="0" w:color="000000"/>
+              <w:left w:val="single" w:sz="8" w:space="0" w:color="000000"/>
+              <w:bottom w:val="single" w:sz="8" w:space="0" w:color="000000"/>
+              <w:right w:val="single" w:sz="8" w:space="0" w:color="000000"/>
+            </w:tcBorders>
+            <w:tcMar>
+              <w:top w:w="100" w:type="dxa"/>
+              <w:left w:w="100" w:type="dxa"/>
+              <w:bottom w:w="100" w:type="dxa"/>
+              <w:right w:w="100" w:type="dxa"/>
+            </w:tcMar>
+            <w:hideMark/>
+          </w:tcPr>
+          <w:p>
+            <w:r>
+              <w:t>Fresh air and a fresh blend, a good day.</w:t>
+            </w:r>
+          </w:p>
         </w:tc>
         <w:tc>
           <w:tcPr>
@@ -4387,26 +4643,44 @@
             </w:tcMar>
             <w:hideMark/>
           </w:tcPr>
-          <w:p/>
-        </w:tc>
-        <w:tc>
-          <w:tcPr>
-            <w:tcW w:w="0" w:type="auto"/>
-            <w:tcBorders>
-              <w:top w:val="single" w:sz="8" w:space="0" w:color="000000"/>
-              <w:left w:val="single" w:sz="8" w:space="0" w:color="000000"/>
-              <w:bottom w:val="single" w:sz="8" w:space="0" w:color="000000"/>
-              <w:right w:val="single" w:sz="8" w:space="0" w:color="000000"/>
-            </w:tcBorders>
-            <w:tcMar>
-              <w:top w:w="100" w:type="dxa"/>
-              <w:left w:w="100" w:type="dxa"/>
-              <w:bottom w:w="100" w:type="dxa"/>
-              <w:right w:w="100" w:type="dxa"/>
-            </w:tcMar>
-            <w:hideMark/>
-          </w:tcPr>
-          <w:p/>
+          <w:p>
+            <w:hyperlink r:id="rId20" w:history="1">
+              <w:proofErr w:type="spellStart"/>
+              <w:r>
+                <w:rPr>
+                  <w:rStyle w:val="Hyperlink"/>
+                </w:rPr>
+                <w:t>renda</w:t>
+              </w:r>
+              <w:proofErr w:type="spellEnd"/>
+            </w:hyperlink>
+            <w:r>
+              <w:t xml:space="preserve"> </w:t>
+            </w:r>
+          </w:p>
+        </w:tc>
+        <w:tc>
+          <w:tcPr>
+            <w:tcW w:w="0" w:type="auto"/>
+            <w:tcBorders>
+              <w:top w:val="single" w:sz="8" w:space="0" w:color="000000"/>
+              <w:left w:val="single" w:sz="8" w:space="0" w:color="000000"/>
+              <w:bottom w:val="single" w:sz="8" w:space="0" w:color="000000"/>
+              <w:right w:val="single" w:sz="8" w:space="0" w:color="000000"/>
+            </w:tcBorders>
+            <w:tcMar>
+              <w:top w:w="100" w:type="dxa"/>
+              <w:left w:w="100" w:type="dxa"/>
+              <w:bottom w:w="100" w:type="dxa"/>
+              <w:right w:w="100" w:type="dxa"/>
+            </w:tcMar>
+            <w:hideMark/>
+          </w:tcPr>
+          <w:p>
+            <w:r>
+              <w:t>Another day, another blend.</w:t>
+            </w:r>
+          </w:p>
         </w:tc>
         <w:tc>
           <w:tcPr>
@@ -4532,9 +4806,11 @@
             <w:pPr>
               <w:spacing w:after="150"/>
             </w:pPr>
+            <w:proofErr w:type="spellStart"/>
             <w:r>
               <w:t>SmoothiEdu</w:t>
             </w:r>
+            <w:proofErr w:type="spellEnd"/>
           </w:p>
         </w:tc>
         <w:tc>
@@ -4964,6 +5240,36 @@
     <w:p>
       <w:pPr>
         <w:spacing w:after="150"/>
+      </w:pPr>
+    </w:p>
+    <w:p>
+      <w:pPr>
+        <w:spacing w:before="400" w:after="100"/>
+        <w:rPr>
+          <w:color w:val="6B6B6B"/>
+          <w:sz w:val="18"/>
+          <w:szCs w:val="18"/>
+        </w:rPr>
+      </w:pPr>
+    </w:p>
+    <w:p>
+      <w:pPr>
+        <w:spacing w:before="400" w:after="100"/>
+        <w:rPr>
+          <w:color w:val="6B6B6B"/>
+          <w:sz w:val="18"/>
+          <w:szCs w:val="18"/>
+        </w:rPr>
+      </w:pPr>
+    </w:p>
+    <w:p>
+      <w:pPr>
+        <w:spacing w:before="400" w:after="100"/>
+        <w:rPr>
+          <w:color w:val="6B6B6B"/>
+          <w:sz w:val="18"/>
+          <w:szCs w:val="18"/>
+        </w:rPr>
       </w:pPr>
     </w:p>
     <w:p>
@@ -5026,6 +5332,7 @@
           <w:sz w:val="18"/>
           <w:szCs w:val="18"/>
         </w:rPr>
+        <w:lastRenderedPageBreak/>
         <w:t>SECTION 02</w:t>
       </w:r>
     </w:p>
@@ -5056,7 +5363,29 @@
           <w:sz w:val="20"/>
           <w:szCs w:val="20"/>
         </w:rPr>
-        <w:t>Add your post details below. Copy each post block for additional posts. Put image URLs (Google Drive, Imgur, etc.) in the Image URL field.</w:t>
+        <w:t xml:space="preserve">Add your post details below. Copy each post block for additional posts. Put image URLs (Google Drive, </w:t>
+      </w:r>
+      <w:proofErr w:type="spellStart"/>
+      <w:r>
+        <w:rPr>
+          <w:i/>
+          <w:iCs/>
+          <w:color w:val="6B6B6B"/>
+          <w:sz w:val="20"/>
+          <w:szCs w:val="20"/>
+        </w:rPr>
+        <w:t>Imgur</w:t>
+      </w:r>
+      <w:proofErr w:type="spellEnd"/>
+      <w:r>
+        <w:rPr>
+          <w:i/>
+          <w:iCs/>
+          <w:color w:val="6B6B6B"/>
+          <w:sz w:val="20"/>
+          <w:szCs w:val="20"/>
+        </w:rPr>
+        <w:t>, etc.) in the Image URL field.</w:t>
       </w:r>
     </w:p>
     <w:p>
@@ -6363,9 +6692,11 @@
             <w:r>
               <w:t xml:space="preserve">Show </w:t>
             </w:r>
+            <w:proofErr w:type="gramStart"/>
             <w:r>
               <w:t>person</w:t>
             </w:r>
+            <w:proofErr w:type="gramEnd"/>
             <w:r>
               <w:t xml:space="preserve"> on pc, then respond to questions</w:t>
             </w:r>
@@ -6904,6 +7235,7 @@
               <w:spacing w:after="100"/>
             </w:pPr>
             <w:r>
+              <w:lastRenderedPageBreak/>
               <w:t>Poll</w:t>
             </w:r>
           </w:p>
@@ -7168,8 +7500,15 @@
             <w:pPr>
               <w:spacing w:after="100"/>
             </w:pPr>
-            <w:r>
-              <w:t>Twas the night before Xmas</w:t>
+            <w:proofErr w:type="spellStart"/>
+            <w:proofErr w:type="gramStart"/>
+            <w:r>
+              <w:t>Twas</w:t>
+            </w:r>
+            <w:proofErr w:type="spellEnd"/>
+            <w:proofErr w:type="gramEnd"/>
+            <w:r>
+              <w:t xml:space="preserve"> the night before Xmas</w:t>
             </w:r>
           </w:p>
         </w:tc>
@@ -8757,9 +9096,11 @@
             </w:tcBorders>
           </w:tcPr>
           <w:p>
+            <w:proofErr w:type="spellStart"/>
             <w:r>
               <w:t>cookiesmaywoodsofficial</w:t>
             </w:r>
+            <w:proofErr w:type="spellEnd"/>
           </w:p>
         </w:tc>
         <w:tc>
@@ -8910,9 +9251,16 @@
             </w:tcBorders>
           </w:tcPr>
           <w:p>
-            <w:r>
-              <w:t>elevate.cannabis.culture</w:t>
-            </w:r>
+            <w:proofErr w:type="spellStart"/>
+            <w:proofErr w:type="gramStart"/>
+            <w:r>
+              <w:t>elevate.cannabis</w:t>
+            </w:r>
+            <w:proofErr w:type="gramEnd"/>
+            <w:r>
+              <w:t>.culture</w:t>
+            </w:r>
+            <w:proofErr w:type="spellEnd"/>
           </w:p>
         </w:tc>
         <w:tc>
@@ -9060,9 +9408,11 @@
             </w:tcBorders>
           </w:tcPr>
           <w:p>
+            <w:proofErr w:type="spellStart"/>
             <w:r>
               <w:t>smoothiebar_ny</w:t>
             </w:r>
+            <w:proofErr w:type="spellEnd"/>
           </w:p>
         </w:tc>
         <w:tc>
@@ -9213,9 +9563,11 @@
             </w:tcBorders>
           </w:tcPr>
           <w:p>
+            <w:proofErr w:type="spellStart"/>
             <w:r>
               <w:t>flxextracts</w:t>
             </w:r>
+            <w:proofErr w:type="spellEnd"/>
           </w:p>
         </w:tc>
         <w:tc>
@@ -9641,8 +9993,8 @@
       </w:r>
     </w:p>
     <w:sectPr>
-      <w:headerReference w:type="default" r:id="rId11"/>
-      <w:footerReference w:type="default" r:id="rId12"/>
+      <w:headerReference w:type="default" r:id="rId21"/>
+      <w:footerReference w:type="default" r:id="rId22"/>
       <w:pgSz w:w="11906" w:h="16838"/>
       <w:pgMar w:top="1440" w:right="1440" w:bottom="1440" w:left="1440" w:header="708" w:footer="708" w:gutter="0"/>
       <w:cols w:space="720"/>
@@ -10511,7 +10863,6 @@
   <w:style w:type="character" w:default="1" w:styleId="DefaultParagraphFont">
     <w:name w:val="Default Paragraph Font"/>
     <w:uiPriority w:val="1"/>
-    <w:semiHidden/>
     <w:unhideWhenUsed/>
   </w:style>
   <w:style w:type="table" w:default="1" w:styleId="TableNormal">

</xml_diff>